<commit_message>
Fixed folder path for exercises
</commit_message>
<xml_diff>
--- a/GIS4207GitWorkflow_ForCSharp.docx
+++ b/GIS4207GitWorkflow_ForCSharp.docx
@@ -13,15 +13,7 @@
         <w:t>2</w:t>
       </w:r>
       <w:r>
-        <w:t xml:space="preserve">07 </w:t>
-      </w:r>
-      <w:proofErr w:type="spellStart"/>
-      <w:r>
-        <w:t>Git</w:t>
-      </w:r>
-      <w:proofErr w:type="spellEnd"/>
-      <w:r>
-        <w:t xml:space="preserve"> </w:t>
+        <w:t xml:space="preserve">07 Git </w:t>
       </w:r>
       <w:r>
         <w:t>Setup for C#</w:t>
@@ -47,15 +39,7 @@
         <w:t xml:space="preserve">This document </w:t>
       </w:r>
       <w:r>
-        <w:t xml:space="preserve">outlines the steps for creating a </w:t>
-      </w:r>
-      <w:proofErr w:type="spellStart"/>
-      <w:r>
-        <w:t>Git</w:t>
-      </w:r>
-      <w:proofErr w:type="spellEnd"/>
-      <w:r>
-        <w:t xml:space="preserve"> Repository, cloning it to your local computer, and setting up a blank Visual Studio solution.</w:t>
+        <w:t>outlines the steps for creating a Git Repository, cloning it to your local computer, and setting up a blank Visual Studio solution.</w:t>
       </w:r>
     </w:p>
     <w:sdt>
@@ -393,10 +377,7 @@
         </w:p>
       </w:sdtContent>
     </w:sdt>
-    <w:p>
-      <w:bookmarkStart w:id="0" w:name="_GoBack"/>
-      <w:bookmarkEnd w:id="0"/>
-    </w:p>
+    <w:p/>
     <w:p/>
     <w:p/>
     <w:p>
@@ -415,12 +396,12 @@
       <w:pPr>
         <w:pStyle w:val="Heading1"/>
       </w:pPr>
-      <w:bookmarkStart w:id="1" w:name="_Toc476600711"/>
+      <w:bookmarkStart w:id="0" w:name="_Toc476600711"/>
       <w:r>
         <w:lastRenderedPageBreak/>
         <w:t>Create a new repository in GitHub</w:t>
       </w:r>
-      <w:bookmarkEnd w:id="1"/>
+      <w:bookmarkEnd w:id="0"/>
     </w:p>
     <w:p>
       <w:r>
@@ -513,15 +494,7 @@
         <w:t>gis4x07</w:t>
       </w:r>
       <w:r>
-        <w:t>-dayN</w:t>
-      </w:r>
-      <w:proofErr w:type="gramStart"/>
-      <w:r>
-        <w:t>”  (</w:t>
-      </w:r>
-      <w:proofErr w:type="gramEnd"/>
-      <w:r>
-        <w:t xml:space="preserve">e.g. </w:t>
+        <w:t xml:space="preserve">-dayN”  (e.g. </w:t>
       </w:r>
       <w:r>
         <w:t xml:space="preserve">gis4107-day03, </w:t>
@@ -737,15 +710,7 @@
         <w:t xml:space="preserve"> the “</w:t>
       </w:r>
       <w:r>
-        <w:t>Add .</w:t>
-      </w:r>
-      <w:proofErr w:type="spellStart"/>
-      <w:r>
-        <w:t>gitignore</w:t>
-      </w:r>
-      <w:proofErr w:type="spellEnd"/>
-      <w:r>
-        <w:t>” drop down list</w:t>
+        <w:t>Add .gitignore” drop down list</w:t>
       </w:r>
       <w:r>
         <w:br/>
@@ -878,13 +843,8 @@
         </w:numPr>
       </w:pPr>
       <w:r>
-        <w:t xml:space="preserve">Click Create </w:t>
-      </w:r>
-      <w:proofErr w:type="gramStart"/>
-      <w:r>
-        <w:t>repository ..</w:t>
-      </w:r>
-      <w:proofErr w:type="gramEnd"/>
+        <w:t>Click Create repository ..</w:t>
+      </w:r>
       <w:r>
         <w:br/>
       </w:r>
@@ -1012,67 +972,27 @@
         </w:numPr>
       </w:pPr>
       <w:r>
-        <w:t>The .</w:t>
-      </w:r>
-      <w:proofErr w:type="spellStart"/>
-      <w:r>
-        <w:t>gitignore</w:t>
-      </w:r>
-      <w:proofErr w:type="spellEnd"/>
-      <w:r>
-        <w:t xml:space="preserve"> file contains “filters” to ignore files from a Visual Studio solution that should not be under version control.  For example, bin and </w:t>
-      </w:r>
-      <w:proofErr w:type="spellStart"/>
-      <w:r>
-        <w:t>obj</w:t>
-      </w:r>
-      <w:proofErr w:type="spellEnd"/>
-      <w:r>
-        <w:t xml:space="preserve"> folders will not be included with </w:t>
-      </w:r>
-      <w:proofErr w:type="spellStart"/>
-      <w:r>
-        <w:t>git</w:t>
-      </w:r>
-      <w:proofErr w:type="spellEnd"/>
-      <w:r>
-        <w:t xml:space="preserve"> commands such as add, commit, push.</w:t>
+        <w:t>The .gitignore file contains “filters” to ignore files from a Visual Studio solution that should not be under version control.  For example, bin and obj folders will not be included with git commands such as add, commit, push.</w:t>
       </w:r>
     </w:p>
     <w:p>
       <w:pPr>
         <w:pStyle w:val="Heading1"/>
       </w:pPr>
-      <w:bookmarkStart w:id="2" w:name="_Toc476600712"/>
+      <w:bookmarkStart w:id="1" w:name="_Toc476600712"/>
       <w:r>
         <w:t>Add Collaborators</w:t>
       </w:r>
-      <w:bookmarkEnd w:id="2"/>
-    </w:p>
-    <w:p>
-      <w:r>
-        <w:t xml:space="preserve">You have now successfully created a Private repository and it will be the active repository.  Add </w:t>
-      </w:r>
-      <w:proofErr w:type="spellStart"/>
-      <w:r>
-        <w:t>viljoed</w:t>
-      </w:r>
-      <w:proofErr w:type="spellEnd"/>
-      <w:r>
-        <w:t xml:space="preserve"> and your partner as collaborators as follows:</w:t>
-      </w:r>
-    </w:p>
-    <w:p>
-      <w:r>
-        <w:t xml:space="preserve"> Select </w:t>
-      </w:r>
-      <w:proofErr w:type="gramStart"/>
-      <w:r>
-        <w:t>New</w:t>
-      </w:r>
-      <w:proofErr w:type="gramEnd"/>
-      <w:r>
-        <w:t xml:space="preserve"> collaborator …</w:t>
+      <w:bookmarkEnd w:id="1"/>
+    </w:p>
+    <w:p>
+      <w:r>
+        <w:t>You have now successfully created a Private repository and it will be the active repository.  Add viljoed and your partner as collaborators as follows:</w:t>
+      </w:r>
+    </w:p>
+    <w:p>
+      <w:r>
+        <w:t xml:space="preserve"> Select New collaborator …</w:t>
       </w:r>
     </w:p>
     <w:p/>
@@ -1201,23 +1121,15 @@
       <w:pPr>
         <w:pStyle w:val="Heading1"/>
       </w:pPr>
-      <w:bookmarkStart w:id="3" w:name="_Toc476600713"/>
+      <w:bookmarkStart w:id="2" w:name="_Toc476600713"/>
       <w:r>
         <w:t>Clone the GitHub repository to a local repository</w:t>
       </w:r>
-      <w:bookmarkEnd w:id="3"/>
-    </w:p>
-    <w:p>
-      <w:r>
-        <w:t>A local repository will be created as a .</w:t>
-      </w:r>
-      <w:proofErr w:type="spellStart"/>
-      <w:r>
-        <w:t>git</w:t>
-      </w:r>
-      <w:proofErr w:type="spellEnd"/>
-      <w:r>
-        <w:t xml:space="preserve"> hidden folder in a folder of your choosing.  In this example, </w:t>
+      <w:bookmarkEnd w:id="2"/>
+    </w:p>
+    <w:p>
+      <w:r>
+        <w:t xml:space="preserve">A local repository will be created as a .git hidden folder in a folder of your choosing.  In this example, </w:t>
       </w:r>
       <w:r>
         <w:t xml:space="preserve">the folder is </w:t>
@@ -1229,11 +1141,7 @@
         <w:t>\lab</w:t>
       </w:r>
       <w:r>
-        <w:t xml:space="preserve">.  </w:t>
-      </w:r>
-      <w:proofErr w:type="gramStart"/>
-      <w:r>
-        <w:t xml:space="preserve">Right-click on </w:t>
+        <w:t xml:space="preserve">.  Right-click on </w:t>
       </w:r>
       <w:r>
         <w:t>its parent</w:t>
@@ -1244,7 +1152,6 @@
       <w:r>
         <w:t xml:space="preserve"> (e.g.</w:t>
       </w:r>
-      <w:proofErr w:type="gramEnd"/>
       <w:r>
         <w:t xml:space="preserve"> </w:t>
       </w:r>
@@ -1261,15 +1168,7 @@
         <w:t>)</w:t>
       </w:r>
       <w:r>
-        <w:t xml:space="preserve"> and select </w:t>
-      </w:r>
-      <w:proofErr w:type="spellStart"/>
-      <w:r>
-        <w:t>Git</w:t>
-      </w:r>
-      <w:proofErr w:type="spellEnd"/>
-      <w:r>
-        <w:t xml:space="preserve"> Bash …</w:t>
+        <w:t xml:space="preserve"> and select Git Bash …</w:t>
       </w:r>
     </w:p>
     <w:p>
@@ -1332,15 +1231,7 @@
         <w:t>Thi</w:t>
       </w:r>
       <w:r>
-        <w:t xml:space="preserve">s will open the </w:t>
-      </w:r>
-      <w:proofErr w:type="spellStart"/>
-      <w:r>
-        <w:t>Git</w:t>
-      </w:r>
-      <w:proofErr w:type="spellEnd"/>
-      <w:r>
-        <w:t xml:space="preserve"> Bash shell.  It </w:t>
+        <w:t xml:space="preserve">s will open the Git Bash shell.  It </w:t>
       </w:r>
       <w:r>
         <w:rPr>
@@ -1466,34 +1357,10 @@
     </w:p>
     <w:p>
       <w:r>
-        <w:t xml:space="preserve">In the </w:t>
-      </w:r>
-      <w:proofErr w:type="spellStart"/>
-      <w:r>
-        <w:t>Git</w:t>
-      </w:r>
-      <w:proofErr w:type="spellEnd"/>
-      <w:r>
-        <w:t xml:space="preserve"> Bash shell, </w:t>
-      </w:r>
-      <w:r>
-        <w:t xml:space="preserve">enter </w:t>
-      </w:r>
-      <w:proofErr w:type="spellStart"/>
-      <w:r>
-        <w:t>git</w:t>
-      </w:r>
-      <w:proofErr w:type="spellEnd"/>
-      <w:r>
-        <w:t xml:space="preserve"> clone in the </w:t>
-      </w:r>
-      <w:proofErr w:type="spellStart"/>
-      <w:r>
-        <w:t>Git</w:t>
-      </w:r>
-      <w:proofErr w:type="spellEnd"/>
-      <w:r>
-        <w:t xml:space="preserve"> Bash shell and then right-click and select Paste</w:t>
+        <w:t xml:space="preserve">In the Git Bash shell, </w:t>
+      </w:r>
+      <w:r>
+        <w:t>enter git clone in the Git Bash shell and then right-click and select Paste</w:t>
       </w:r>
     </w:p>
     <w:p>
@@ -1554,15 +1421,7 @@
         <w:t>Then enter “lab” as the target folder</w:t>
       </w:r>
       <w:r>
-        <w:t xml:space="preserve">.  You </w:t>
-      </w:r>
-      <w:proofErr w:type="spellStart"/>
-      <w:r>
-        <w:t>git</w:t>
-      </w:r>
-      <w:proofErr w:type="spellEnd"/>
-      <w:r>
-        <w:t xml:space="preserve"> command should look something like the following:</w:t>
+        <w:t>.  You git command should look something like the following:</w:t>
       </w:r>
     </w:p>
     <w:p>
@@ -1680,15 +1539,7 @@
     <w:p>
       <w:r>
         <w:lastRenderedPageBreak/>
-        <w:t>Use the cd command to change to the lab folder and then enter “</w:t>
-      </w:r>
-      <w:proofErr w:type="spellStart"/>
-      <w:r>
-        <w:t>git</w:t>
-      </w:r>
-      <w:proofErr w:type="spellEnd"/>
-      <w:r>
-        <w:t xml:space="preserve"> status” to confirm the repository was cloned properly and everything is up to date.</w:t>
+        <w:t>Use the cd command to change to the lab folder and then enter “git status” to confirm the repository was cloned properly and everything is up to date.</w:t>
       </w:r>
     </w:p>
     <w:p>
@@ -1749,70 +1600,28 @@
         <w:t>he local repository is ready to pull/push update</w:t>
       </w:r>
       <w:r>
-        <w:t>s from/to the GitHub repository, you need to add some other folders/files to the local repository:  a folder for the source code (</w:t>
-      </w:r>
-      <w:proofErr w:type="spellStart"/>
-      <w:r>
-        <w:t>src</w:t>
-      </w:r>
-      <w:proofErr w:type="spellEnd"/>
-      <w:r>
-        <w:t>) and the Visual Studio solution file.</w:t>
+        <w:t>s from/to the GitHub repository, you need to add some other folders/files to the local repository:  a folder for the source code (src) and the Visual Studio solution file.</w:t>
       </w:r>
     </w:p>
     <w:p>
       <w:pPr>
         <w:pStyle w:val="Heading1"/>
       </w:pPr>
-      <w:bookmarkStart w:id="4" w:name="_Toc476600714"/>
-      <w:r>
-        <w:t xml:space="preserve">Create a </w:t>
-      </w:r>
-      <w:proofErr w:type="spellStart"/>
-      <w:r>
-        <w:t>src</w:t>
-      </w:r>
-      <w:proofErr w:type="spellEnd"/>
-      <w:r>
-        <w:t xml:space="preserve"> folder and blank Visual Studio solution</w:t>
-      </w:r>
-      <w:bookmarkEnd w:id="4"/>
-    </w:p>
-    <w:p>
-      <w:r>
-        <w:t xml:space="preserve">For coding projects, it is common to have a </w:t>
-      </w:r>
-      <w:proofErr w:type="spellStart"/>
-      <w:r>
-        <w:t>src</w:t>
-      </w:r>
-      <w:proofErr w:type="spellEnd"/>
-      <w:r>
-        <w:t xml:space="preserve"> folder to contain your source code.  A </w:t>
-      </w:r>
-      <w:proofErr w:type="gramStart"/>
-      <w:r>
-        <w:t>docs</w:t>
-      </w:r>
-      <w:proofErr w:type="gramEnd"/>
-      <w:r>
-        <w:t xml:space="preserve"> folder to contain documentation about the project.  </w:t>
-      </w:r>
-      <w:proofErr w:type="gramStart"/>
-      <w:r>
-        <w:t>Perhaps a data folder for miscellaneous files containing data required by the application.</w:t>
-      </w:r>
-      <w:proofErr w:type="gramEnd"/>
-      <w:r>
-        <w:t xml:space="preserve">  To start, create a </w:t>
-      </w:r>
-      <w:proofErr w:type="spellStart"/>
-      <w:r>
-        <w:t>src</w:t>
-      </w:r>
-      <w:proofErr w:type="spellEnd"/>
-      <w:r>
-        <w:t xml:space="preserve"> folder.  This can be done in the bash shell or in Explorer.</w:t>
+      <w:bookmarkStart w:id="3" w:name="_Toc476600714"/>
+      <w:r>
+        <w:t>Create a src folder and blank Visual Studio solution</w:t>
+      </w:r>
+      <w:bookmarkEnd w:id="3"/>
+    </w:p>
+    <w:p>
+      <w:r>
+        <w:t xml:space="preserve">For coding projects, it is common to have a src folder to contain your source code.  A docs folder to contain documentation about the project.  Perhaps a data folder for miscellaneous files containing data required by the application.  To start, create a </w:t>
+      </w:r>
+      <w:r>
+        <w:t>folder for you and your partner and a src subfolder.</w:t>
+      </w:r>
+      <w:r>
+        <w:t xml:space="preserve">  This can be done in the bash shell or in Explorer.</w:t>
       </w:r>
     </w:p>
     <w:p>
@@ -1821,10 +1630,10 @@
           <w:noProof/>
         </w:rPr>
         <w:drawing>
-          <wp:inline distT="0" distB="0" distL="0" distR="0" wp14:anchorId="2AA0F039" wp14:editId="7B2C9751">
-            <wp:extent cx="4095750" cy="1581150"/>
-            <wp:effectExtent l="76200" t="76200" r="76200" b="76200"/>
-            <wp:docPr id="44" name="Picture 44"/>
+          <wp:inline distT="0" distB="0" distL="0" distR="0" wp14:anchorId="3415AD20" wp14:editId="3E9F733A">
+            <wp:extent cx="4066667" cy="1266667"/>
+            <wp:effectExtent l="76200" t="76200" r="67310" b="67310"/>
+            <wp:docPr id="1" name="Picture 1"/>
             <wp:cNvGraphicFramePr>
               <a:graphicFrameLocks xmlns:a="http://schemas.openxmlformats.org/drawingml/2006/main" noChangeAspect="1"/>
             </wp:cNvGraphicFramePr>
@@ -1844,7 +1653,7 @@
                   <pic:spPr>
                     <a:xfrm>
                       <a:off x="0" y="0"/>
-                      <a:ext cx="4095750" cy="1581150"/>
+                      <a:ext cx="4066667" cy="1266667"/>
                     </a:xfrm>
                     <a:prstGeom prst="rect">
                       <a:avLst/>
@@ -1866,6 +1675,13 @@
       </w:r>
     </w:p>
     <w:p>
+      <w:r>
+        <w:t>Replace DavidV with the names of you and your partner (e.g. BobMandDougM).</w:t>
+      </w:r>
+    </w:p>
+    <w:p>
+      <w:bookmarkStart w:id="4" w:name="_GoBack"/>
+      <w:bookmarkEnd w:id="4"/>
       <w:r>
         <w:t>Launch Visual Studio and select File &gt; New &gt; Project or press Ctrl, Shift, and N</w:t>
       </w:r>
@@ -2033,15 +1849,7 @@
     </w:p>
     <w:p>
       <w:r>
-        <w:t xml:space="preserve">Browse to your </w:t>
-      </w:r>
-      <w:proofErr w:type="spellStart"/>
-      <w:r>
-        <w:t>src</w:t>
-      </w:r>
-      <w:proofErr w:type="spellEnd"/>
-      <w:r>
-        <w:t xml:space="preserve"> folder </w:t>
+        <w:t xml:space="preserve">Browse to your src folder </w:t>
       </w:r>
     </w:p>
     <w:p>
@@ -2101,15 +1909,7 @@
     </w:p>
     <w:p>
       <w:r>
-        <w:t xml:space="preserve">Enter the name of the solution (e.g. </w:t>
-      </w:r>
-      <w:proofErr w:type="spellStart"/>
-      <w:r>
-        <w:t>LearnCSharp</w:t>
-      </w:r>
-      <w:proofErr w:type="spellEnd"/>
-      <w:r>
-        <w:t>) and click OK</w:t>
+        <w:t>Enter the name of the solution (e.g. LearnCSharp) and click OK</w:t>
       </w:r>
     </w:p>
     <w:p>
@@ -2225,15 +2025,7 @@
     </w:p>
     <w:p>
       <w:r>
-        <w:t>Select the folder and .</w:t>
-      </w:r>
-      <w:proofErr w:type="spellStart"/>
-      <w:r>
-        <w:t>sln</w:t>
-      </w:r>
-      <w:proofErr w:type="spellEnd"/>
-      <w:r>
-        <w:t xml:space="preserve"> file and cut to the clipboard (i.e. Ctrl-A, Ctrl-X).</w:t>
+        <w:t>Select the folder and .sln file and cut to the clipboard (i.e. Ctrl-A, Ctrl-X).</w:t>
       </w:r>
     </w:p>
     <w:p>
@@ -2293,26 +2085,10 @@
     </w:p>
     <w:p>
       <w:r>
-        <w:t xml:space="preserve">Delete the </w:t>
-      </w:r>
-      <w:proofErr w:type="spellStart"/>
-      <w:r>
-        <w:t>LearnCSharp</w:t>
-      </w:r>
-      <w:proofErr w:type="spellEnd"/>
-      <w:r>
-        <w:t xml:space="preserve"> folder</w:t>
-      </w:r>
-      <w:r>
-        <w:t xml:space="preserve">.  The </w:t>
-      </w:r>
-      <w:proofErr w:type="spellStart"/>
-      <w:r>
-        <w:t>src</w:t>
-      </w:r>
-      <w:proofErr w:type="spellEnd"/>
-      <w:r>
-        <w:t xml:space="preserve"> folder should look something like:</w:t>
+        <w:t>Delete the LearnCSharp folder</w:t>
+      </w:r>
+      <w:r>
+        <w:t>.  The src folder should look something like:</w:t>
       </w:r>
     </w:p>
     <w:p>
@@ -2525,7 +2301,7 @@
         <w:rStyle w:val="PageNumber"/>
         <w:noProof/>
       </w:rPr>
-      <w:t>2</w:t>
+      <w:t>5</w:t>
     </w:r>
     <w:r>
       <w:rPr>
@@ -4507,7 +4283,7 @@
 </file>
 
 <file path=customXml/itemProps1.xml><?xml version="1.0" encoding="utf-8"?>
-<ds:datastoreItem xmlns:ds="http://schemas.openxmlformats.org/officeDocument/2006/customXml" ds:itemID="{AE80CE38-B565-4460-9619-E14F667AD88F}">
+<ds:datastoreItem xmlns:ds="http://schemas.openxmlformats.org/officeDocument/2006/customXml" ds:itemID="{CBF60942-B3AC-45EC-922C-B0504A92A291}">
   <ds:schemaRefs>
     <ds:schemaRef ds:uri="http://schemas.openxmlformats.org/officeDocument/2006/bibliography"/>
   </ds:schemaRefs>

</xml_diff>